<commit_message>
added url to githubr
</commit_message>
<xml_diff>
--- a/CS251-Mohamed-Samir-20140168-SRSDocument.docx
+++ b/CS251-Mohamed-Samir-20140168-SRSDocument.docx
@@ -1661,6 +1661,21 @@
       </w:pPr>
       <w:bookmarkStart w:id="1" w:name="_Toc402452670"/>
       <w:bookmarkEnd w:id="1"/>
+      <w:proofErr w:type="spellStart"/>
+      <w:r>
+        <w:t>Github</w:t>
+      </w:r>
+      <w:proofErr w:type="spellEnd"/>
+      <w:r>
+        <w:t>:</w:t>
+      </w:r>
+    </w:p>
+    <w:p>
+      <w:r>
+        <w:t>https://github.com/ZizoNaser/SWP</w:t>
+      </w:r>
+      <w:bookmarkStart w:id="2" w:name="_GoBack"/>
+      <w:bookmarkEnd w:id="2"/>
     </w:p>
     <w:p>
       <w:pPr>
@@ -1806,8 +1821,8 @@
       <w:pPr>
         <w:pStyle w:val="Heading1"/>
       </w:pPr>
-      <w:bookmarkStart w:id="2" w:name="_Toc402452671"/>
-      <w:bookmarkEnd w:id="2"/>
+      <w:bookmarkStart w:id="3" w:name="_Toc402452671"/>
+      <w:bookmarkEnd w:id="3"/>
     </w:p>
     <w:p>
       <w:pPr>
@@ -1829,7 +1844,6 @@
         <w:pStyle w:val="Heading1"/>
       </w:pPr>
       <w:r>
-        <w:lastRenderedPageBreak/>
         <w:t>Introduction</w:t>
       </w:r>
     </w:p>
@@ -1837,9 +1851,9 @@
       <w:pPr>
         <w:pStyle w:val="Heading2"/>
       </w:pPr>
-      <w:bookmarkStart w:id="3" w:name="_Toc402452672"/>
-      <w:bookmarkStart w:id="4" w:name="_Toc402452673"/>
-      <w:bookmarkEnd w:id="3"/>
+      <w:bookmarkStart w:id="4" w:name="_Toc402452672"/>
+      <w:bookmarkStart w:id="5" w:name="_Toc402452673"/>
+      <w:bookmarkEnd w:id="4"/>
       <w:r>
         <w:t>Software Purpose</w:t>
       </w:r>
@@ -1850,7 +1864,7 @@
         <w:t>Help student to learn with joy using interactive interesting games</w:t>
       </w:r>
     </w:p>
-    <w:bookmarkEnd w:id="4"/>
+    <w:bookmarkEnd w:id="5"/>
     <w:p>
       <w:pPr>
         <w:pStyle w:val="Heading2"/>
@@ -1869,8 +1883,8 @@
       <w:pPr>
         <w:pStyle w:val="Heading2"/>
       </w:pPr>
-      <w:bookmarkStart w:id="5" w:name="_Toc402452674"/>
-      <w:bookmarkEnd w:id="5"/>
+      <w:bookmarkStart w:id="6" w:name="_Toc402452674"/>
+      <w:bookmarkEnd w:id="6"/>
       <w:r>
         <w:t>Definitions, acronyms, and abbreviations</w:t>
       </w:r>
@@ -1902,8 +1916,8 @@
       <w:pPr>
         <w:pStyle w:val="Heading1"/>
       </w:pPr>
-      <w:bookmarkStart w:id="6" w:name="_Toc402452675"/>
-      <w:bookmarkEnd w:id="6"/>
+      <w:bookmarkStart w:id="7" w:name="_Toc402452675"/>
+      <w:bookmarkEnd w:id="7"/>
     </w:p>
     <w:p>
       <w:pPr>
@@ -1945,7 +1959,6 @@
         <w:pStyle w:val="Heading1"/>
       </w:pPr>
       <w:r>
-        <w:lastRenderedPageBreak/>
         <w:t>Requirements</w:t>
       </w:r>
     </w:p>
@@ -1953,8 +1966,8 @@
       <w:pPr>
         <w:pStyle w:val="Heading2"/>
       </w:pPr>
-      <w:bookmarkStart w:id="7" w:name="_Toc402452676"/>
-      <w:bookmarkEnd w:id="7"/>
+      <w:bookmarkStart w:id="8" w:name="_Toc402452676"/>
+      <w:bookmarkEnd w:id="8"/>
       <w:r>
         <w:t>Functional Requirements</w:t>
       </w:r>
@@ -2306,6 +2319,7 @@
         <w:ind w:left="1440"/>
       </w:pPr>
       <w:r>
+        <w:lastRenderedPageBreak/>
         <w:t>Processing: query</w:t>
       </w:r>
       <w:r>
@@ -2333,7 +2347,6 @@
         <w:ind w:left="1440"/>
       </w:pPr>
       <w:r>
-        <w:lastRenderedPageBreak/>
         <w:t>Why: to add a competitive atmosphere</w:t>
       </w:r>
     </w:p>
@@ -2506,8 +2519,8 @@
       <w:pPr>
         <w:pStyle w:val="Heading2"/>
       </w:pPr>
-      <w:bookmarkStart w:id="8" w:name="_Toc402452677"/>
-      <w:bookmarkEnd w:id="8"/>
+      <w:bookmarkStart w:id="9" w:name="_Toc402452677"/>
+      <w:bookmarkEnd w:id="9"/>
     </w:p>
     <w:p>
       <w:pPr>
@@ -2554,7 +2567,6 @@
         <w:pStyle w:val="Heading2"/>
       </w:pPr>
       <w:r>
-        <w:lastRenderedPageBreak/>
         <w:t>Non Functional Requirements</w:t>
       </w:r>
     </w:p>
@@ -3038,16 +3050,7 @@
                 <w:b/>
                 <w:bCs/>
               </w:rPr>
-              <w:t xml:space="preserve">User can post complains in a specific </w:t>
-            </w:r>
-            <w:bookmarkStart w:id="9" w:name="_GoBack"/>
-            <w:bookmarkEnd w:id="9"/>
-            <w:r>
-              <w:rPr>
-                <w:b/>
-                <w:bCs/>
-              </w:rPr>
-              <w:t xml:space="preserve">section which’d be reviewed and replied </w:t>
+              <w:t xml:space="preserve">User can post complains in a specific section which’d be reviewed and replied </w:t>
             </w:r>
           </w:p>
         </w:tc>
@@ -3129,7 +3132,6 @@
         <w:pStyle w:val="Heading1"/>
       </w:pPr>
       <w:r>
-        <w:lastRenderedPageBreak/>
         <w:t>System Models</w:t>
       </w:r>
     </w:p>
@@ -3220,7 +3222,6 @@
       <w:bookmarkStart w:id="12" w:name="_Toc402452680"/>
       <w:bookmarkEnd w:id="12"/>
       <w:r>
-        <w:lastRenderedPageBreak/>
         <w:t>Use Case Tables</w:t>
       </w:r>
     </w:p>
@@ -4266,6 +4267,7 @@
           </w:tcPr>
           <w:p>
             <w:r>
+              <w:lastRenderedPageBreak/>
               <w:t>Exceptions:</w:t>
             </w:r>
           </w:p>
@@ -5977,6 +5979,7 @@
           </w:p>
           <w:p>
             <w:r>
+              <w:lastRenderedPageBreak/>
               <w:t>1-Teacher chooses ”forget password”</w:t>
             </w:r>
           </w:p>
@@ -7893,6 +7896,7 @@
           </w:tcPr>
           <w:p>
             <w:r>
+              <w:lastRenderedPageBreak/>
               <w:t>Post-conditions:</w:t>
             </w:r>
           </w:p>
@@ -7940,7 +7944,6 @@
           </w:tcPr>
           <w:p>
             <w:r>
-              <w:lastRenderedPageBreak/>
               <w:t>Flow of events:</w:t>
             </w:r>
           </w:p>
@@ -12120,7 +12123,7 @@
 </file>
 
 <file path=customXml/itemProps1.xml><?xml version="1.0" encoding="utf-8"?>
-<ds:datastoreItem xmlns:ds="http://schemas.openxmlformats.org/officeDocument/2006/customXml" ds:itemID="{4700BDFB-F0F6-432B-9945-7CF710D8B6E1}">
+<ds:datastoreItem xmlns:ds="http://schemas.openxmlformats.org/officeDocument/2006/customXml" ds:itemID="{75BD73FF-8183-430B-9412-02AEDC68A583}">
   <ds:schemaRefs>
     <ds:schemaRef ds:uri="http://schemas.openxmlformats.org/officeDocument/2006/bibliography"/>
   </ds:schemaRefs>

</xml_diff>